<commit_message>
Atualizei todo o projeto
</commit_message>
<xml_diff>
--- a/Conteudo-do-site.docx
+++ b/Conteudo-do-site.docx
@@ -627,417 +627,1677 @@
           <w:szCs w:val="24"/>
           <w:lang w:val="pt-PT"/>
         </w:rPr>
+        <w:t xml:space="preserve"> é chamado no país entrou em circulação em 1561, no </w:t>
+      </w:r>
+      <w:r>
+        <w:rPr>
+          <w:rFonts w:ascii="Times New Roman" w:hAnsi="Times New Roman" w:cs="Times New Roman"/>
+          <w:sz w:val="24"/>
+          <w:szCs w:val="24"/>
+          <w:lang w:val="pt-PT"/>
+        </w:rPr>
+        <w:t>reinado de Isabel I e</w:t>
+      </w:r>
+      <w:r>
+        <w:rPr>
+          <w:rFonts w:ascii="Times New Roman" w:hAnsi="Times New Roman" w:cs="Times New Roman"/>
+          <w:sz w:val="24"/>
+          <w:szCs w:val="24"/>
+          <w:lang w:val="pt-PT"/>
+        </w:rPr>
+        <w:t xml:space="preserve"> é a moeda mais antiga do mundo em circulação. </w:t>
+      </w:r>
+    </w:p>
+    <w:p>
+      <w:pPr>
+        <w:rPr>
+          <w:rFonts w:ascii="Times New Roman" w:hAnsi="Times New Roman" w:cs="Times New Roman"/>
+          <w:sz w:val="24"/>
+          <w:szCs w:val="24"/>
+          <w:lang w:val="pt-PT"/>
+        </w:rPr>
+      </w:pPr>
+      <w:r>
+        <w:rPr>
+          <w:rFonts w:ascii="Times New Roman" w:hAnsi="Times New Roman" w:cs="Times New Roman"/>
+          <w:sz w:val="24"/>
+          <w:szCs w:val="24"/>
+          <w:lang w:val="pt-PT"/>
+        </w:rPr>
+        <w:t>A</w:t>
+      </w:r>
+      <w:r>
+        <w:rPr>
+          <w:rFonts w:ascii="Times New Roman" w:hAnsi="Times New Roman" w:cs="Times New Roman"/>
+          <w:sz w:val="24"/>
+          <w:szCs w:val="24"/>
+          <w:lang w:val="pt-PT"/>
+        </w:rPr>
+        <w:t xml:space="preserve">s notas não são as mesmas </w:t>
+      </w:r>
+      <w:r>
+        <w:rPr>
+          <w:rFonts w:ascii="Times New Roman" w:hAnsi="Times New Roman" w:cs="Times New Roman"/>
+          <w:sz w:val="24"/>
+          <w:szCs w:val="24"/>
+          <w:lang w:val="pt-PT"/>
+        </w:rPr>
+        <w:t xml:space="preserve">nesses países do Reino Unido, </w:t>
+      </w:r>
+      <w:r>
+        <w:rPr>
+          <w:rFonts w:ascii="Times New Roman" w:hAnsi="Times New Roman" w:cs="Times New Roman"/>
+          <w:sz w:val="24"/>
+          <w:szCs w:val="24"/>
+          <w:lang w:val="pt-PT"/>
+        </w:rPr>
+        <w:t>pois o Banco central da Inglaterra produz uma nota diferente das que são usadas na Escócia</w:t>
+      </w:r>
+      <w:r>
+        <w:rPr>
+          <w:rFonts w:ascii="Times New Roman" w:hAnsi="Times New Roman" w:cs="Times New Roman"/>
+          <w:sz w:val="24"/>
+          <w:szCs w:val="24"/>
+          <w:lang w:val="pt-PT"/>
+        </w:rPr>
+        <w:t xml:space="preserve"> por exemplo, e um fato curioso é que ainda assim </w:t>
+      </w:r>
+      <w:proofErr w:type="gramStart"/>
+      <w:r>
+        <w:rPr>
+          <w:rFonts w:ascii="Times New Roman" w:hAnsi="Times New Roman" w:cs="Times New Roman"/>
+          <w:sz w:val="24"/>
+          <w:szCs w:val="24"/>
+          <w:lang w:val="pt-PT"/>
+        </w:rPr>
+        <w:t>as notas tem</w:t>
+      </w:r>
+      <w:proofErr w:type="gramEnd"/>
+      <w:r>
+        <w:rPr>
+          <w:rFonts w:ascii="Times New Roman" w:hAnsi="Times New Roman" w:cs="Times New Roman"/>
+          <w:sz w:val="24"/>
+          <w:szCs w:val="24"/>
+          <w:lang w:val="pt-PT"/>
+        </w:rPr>
+        <w:t xml:space="preserve"> o mesmo peso e podem ser usadas sem problemas nesses países. </w:t>
+      </w:r>
+      <w:r>
+        <w:rPr>
+          <w:rFonts w:ascii="Times New Roman" w:hAnsi="Times New Roman" w:cs="Times New Roman"/>
+          <w:sz w:val="24"/>
+          <w:szCs w:val="24"/>
+          <w:lang w:val="pt-PT"/>
+        </w:rPr>
+        <w:t xml:space="preserve">     </w:t>
+      </w:r>
+    </w:p>
+    <w:p>
+      <w:pPr>
+        <w:rPr>
+          <w:rFonts w:ascii="Times New Roman" w:hAnsi="Times New Roman" w:cs="Times New Roman"/>
+          <w:sz w:val="24"/>
+          <w:szCs w:val="24"/>
+          <w:lang w:val="pt-PT"/>
+        </w:rPr>
+      </w:pPr>
+    </w:p>
+    <w:p>
+      <w:pPr>
+        <w:rPr>
+          <w:rFonts w:ascii="Times New Roman" w:hAnsi="Times New Roman" w:cs="Times New Roman"/>
+          <w:b/>
+          <w:sz w:val="24"/>
+          <w:szCs w:val="24"/>
+          <w:lang w:val="pt-PT"/>
+        </w:rPr>
+      </w:pPr>
+      <w:r>
+        <w:rPr>
+          <w:rFonts w:ascii="Times New Roman" w:hAnsi="Times New Roman" w:cs="Times New Roman"/>
+          <w:b/>
+          <w:sz w:val="24"/>
+          <w:szCs w:val="24"/>
+          <w:lang w:val="pt-PT"/>
+        </w:rPr>
+        <w:t>Fatos curiosos sobre o Euro</w:t>
+      </w:r>
+    </w:p>
+    <w:p>
+      <w:pPr>
+        <w:rPr>
+          <w:rFonts w:ascii="Times New Roman" w:hAnsi="Times New Roman" w:cs="Times New Roman"/>
+          <w:sz w:val="24"/>
+          <w:szCs w:val="24"/>
+          <w:lang w:val="pt-PT"/>
+        </w:rPr>
+      </w:pPr>
+      <w:r>
+        <w:rPr>
+          <w:rFonts w:ascii="Times New Roman" w:hAnsi="Times New Roman" w:cs="Times New Roman"/>
+          <w:sz w:val="24"/>
+          <w:szCs w:val="24"/>
+          <w:lang w:val="pt-PT"/>
+        </w:rPr>
+        <w:t>A moeda foi oficialmente lanç</w:t>
+      </w:r>
+      <w:r>
+        <w:rPr>
+          <w:rFonts w:ascii="Times New Roman" w:hAnsi="Times New Roman" w:cs="Times New Roman"/>
+          <w:sz w:val="24"/>
+          <w:szCs w:val="24"/>
+          <w:lang w:val="pt-PT"/>
+        </w:rPr>
+        <w:t xml:space="preserve">ada na virada do ano para </w:t>
+      </w:r>
+      <w:proofErr w:type="gramStart"/>
+      <w:r>
+        <w:rPr>
+          <w:rFonts w:ascii="Times New Roman" w:hAnsi="Times New Roman" w:cs="Times New Roman"/>
+          <w:sz w:val="24"/>
+          <w:szCs w:val="24"/>
+          <w:lang w:val="pt-PT"/>
+        </w:rPr>
+        <w:t>1999</w:t>
+      </w:r>
+      <w:proofErr w:type="gramEnd"/>
+      <w:r>
+        <w:rPr>
+          <w:rFonts w:ascii="Times New Roman" w:hAnsi="Times New Roman" w:cs="Times New Roman"/>
+          <w:sz w:val="24"/>
+          <w:szCs w:val="24"/>
+          <w:lang w:val="pt-PT"/>
+        </w:rPr>
+        <w:t xml:space="preserve"> mas só entrou em vigor em 2002</w:t>
+      </w:r>
+      <w:r>
+        <w:rPr>
+          <w:rFonts w:ascii="Times New Roman" w:hAnsi="Times New Roman" w:cs="Times New Roman"/>
+          <w:sz w:val="24"/>
+          <w:szCs w:val="24"/>
+          <w:lang w:val="pt-PT"/>
+        </w:rPr>
+        <w:t xml:space="preserve">, 12 países Europeus incluindo </w:t>
+      </w:r>
+      <w:r>
+        <w:rPr>
+          <w:rFonts w:ascii="Times New Roman" w:hAnsi="Times New Roman" w:cs="Times New Roman"/>
+          <w:sz w:val="24"/>
+          <w:szCs w:val="24"/>
+          <w:lang w:val="pt-PT"/>
+        </w:rPr>
+        <w:t>Portugal</w:t>
+      </w:r>
+      <w:r>
+        <w:rPr>
+          <w:rFonts w:ascii="Times New Roman" w:hAnsi="Times New Roman" w:cs="Times New Roman"/>
+          <w:sz w:val="24"/>
+          <w:szCs w:val="24"/>
+          <w:lang w:val="pt-PT"/>
+        </w:rPr>
+        <w:t xml:space="preserve"> u</w:t>
+      </w:r>
+      <w:r>
+        <w:rPr>
+          <w:rFonts w:ascii="Times New Roman" w:hAnsi="Times New Roman" w:cs="Times New Roman"/>
+          <w:sz w:val="24"/>
+          <w:szCs w:val="24"/>
+          <w:lang w:val="pt-PT"/>
+        </w:rPr>
+        <w:t xml:space="preserve">sam essa moeda. </w:t>
+      </w:r>
+    </w:p>
+    <w:p>
+      <w:pPr>
+        <w:rPr>
+          <w:rFonts w:ascii="Times New Roman" w:hAnsi="Times New Roman" w:cs="Times New Roman"/>
+          <w:sz w:val="24"/>
+          <w:szCs w:val="24"/>
+          <w:lang w:val="pt-PT"/>
+        </w:rPr>
+      </w:pPr>
+      <w:r>
+        <w:rPr>
+          <w:rFonts w:ascii="Times New Roman" w:hAnsi="Times New Roman" w:cs="Times New Roman"/>
+          <w:sz w:val="24"/>
+          <w:szCs w:val="24"/>
+          <w:lang w:val="pt-PT"/>
+        </w:rPr>
+        <w:t>A nota de 500 euros parou de ser fabricada</w:t>
+      </w:r>
+      <w:r>
+        <w:rPr>
+          <w:rFonts w:ascii="Times New Roman" w:hAnsi="Times New Roman" w:cs="Times New Roman"/>
+          <w:sz w:val="24"/>
+          <w:szCs w:val="24"/>
+          <w:lang w:val="pt-PT"/>
+        </w:rPr>
+        <w:t xml:space="preserve"> por decisão do Banco central Europeu</w:t>
+      </w:r>
+      <w:r>
+        <w:rPr>
+          <w:rFonts w:ascii="Times New Roman" w:hAnsi="Times New Roman" w:cs="Times New Roman"/>
+          <w:sz w:val="24"/>
+          <w:szCs w:val="24"/>
+          <w:lang w:val="pt-PT"/>
+        </w:rPr>
+        <w:t xml:space="preserve">, </w:t>
+      </w:r>
+      <w:r>
+        <w:rPr>
+          <w:rFonts w:ascii="Times New Roman" w:hAnsi="Times New Roman" w:cs="Times New Roman"/>
+          <w:sz w:val="24"/>
+          <w:szCs w:val="24"/>
+          <w:lang w:val="pt-PT"/>
+        </w:rPr>
+        <w:t xml:space="preserve">pois era pouco usada no dia-a-dia e facilitava transações iligais. </w:t>
+      </w:r>
+    </w:p>
+    <w:p>
+      <w:pPr>
+        <w:rPr>
+          <w:rFonts w:ascii="Times New Roman" w:hAnsi="Times New Roman" w:cs="Times New Roman"/>
+          <w:sz w:val="24"/>
+          <w:szCs w:val="24"/>
+          <w:lang w:val="pt-PT"/>
+        </w:rPr>
+      </w:pPr>
+    </w:p>
+    <w:p>
+      <w:pPr>
+        <w:rPr>
+          <w:rFonts w:ascii="Times New Roman" w:hAnsi="Times New Roman" w:cs="Times New Roman"/>
+          <w:sz w:val="24"/>
+          <w:szCs w:val="24"/>
+          <w:lang w:val="pt-PT"/>
+        </w:rPr>
+      </w:pPr>
+    </w:p>
+    <w:p>
+      <w:pPr>
+        <w:rPr>
+          <w:rFonts w:ascii="Times New Roman" w:hAnsi="Times New Roman" w:cs="Times New Roman"/>
+          <w:b/>
+          <w:sz w:val="24"/>
+          <w:szCs w:val="24"/>
+          <w:lang w:val="pt-PT"/>
+        </w:rPr>
+      </w:pPr>
+      <w:r>
+        <w:rPr>
+          <w:rFonts w:ascii="Times New Roman" w:hAnsi="Times New Roman" w:cs="Times New Roman"/>
+          <w:b/>
+          <w:sz w:val="24"/>
+          <w:szCs w:val="24"/>
+          <w:lang w:val="pt-PT"/>
+        </w:rPr>
+        <w:lastRenderedPageBreak/>
+        <w:t xml:space="preserve">Descubra mais sobre o Real: </w:t>
+      </w:r>
+    </w:p>
+    <w:p>
+      <w:pPr>
+        <w:rPr>
+          <w:rFonts w:ascii="Times New Roman" w:hAnsi="Times New Roman" w:cs="Times New Roman"/>
+          <w:sz w:val="24"/>
+          <w:szCs w:val="24"/>
+          <w:lang w:val="pt-PT"/>
+        </w:rPr>
+      </w:pPr>
+      <w:r>
+        <w:rPr>
+          <w:rFonts w:ascii="Times New Roman" w:hAnsi="Times New Roman" w:cs="Times New Roman"/>
+          <w:sz w:val="24"/>
+          <w:szCs w:val="24"/>
+          <w:lang w:val="pt-PT"/>
+        </w:rPr>
+        <w:t>O Real é a moeda oficial do Brasil e foi posta em circulação ofici</w:t>
+      </w:r>
+      <w:r>
+        <w:rPr>
+          <w:rFonts w:ascii="Times New Roman" w:hAnsi="Times New Roman" w:cs="Times New Roman"/>
+          <w:sz w:val="24"/>
+          <w:szCs w:val="24"/>
+          <w:lang w:val="pt-PT"/>
+        </w:rPr>
+        <w:t>almente em 1 de julho de 1994</w:t>
+      </w:r>
+      <w:r>
+        <w:rPr>
+          <w:rFonts w:ascii="Times New Roman" w:hAnsi="Times New Roman" w:cs="Times New Roman"/>
+          <w:sz w:val="24"/>
+          <w:szCs w:val="24"/>
+          <w:lang w:val="pt-PT"/>
+        </w:rPr>
+        <w:t>.</w:t>
+      </w:r>
+    </w:p>
+    <w:p>
+      <w:pPr>
+        <w:rPr>
+          <w:rFonts w:ascii="Times New Roman" w:hAnsi="Times New Roman" w:cs="Times New Roman"/>
+          <w:sz w:val="24"/>
+          <w:szCs w:val="24"/>
+          <w:lang w:val="pt-PT"/>
+        </w:rPr>
+      </w:pPr>
+      <w:r>
+        <w:rPr>
+          <w:rFonts w:ascii="Times New Roman" w:hAnsi="Times New Roman" w:cs="Times New Roman"/>
+          <w:sz w:val="24"/>
+          <w:szCs w:val="24"/>
+          <w:lang w:val="pt-PT"/>
+        </w:rPr>
+        <w:t>A not</w:t>
+      </w:r>
+      <w:r>
+        <w:rPr>
+          <w:rFonts w:ascii="Times New Roman" w:hAnsi="Times New Roman" w:cs="Times New Roman"/>
+          <w:sz w:val="24"/>
+          <w:szCs w:val="24"/>
+          <w:lang w:val="pt-PT"/>
+        </w:rPr>
+        <w:t xml:space="preserve">a de 1 real encontra-se inativa e ainda assim, existem mais de 150 milhões de notas a circularem pelo </w:t>
+      </w:r>
+      <w:r>
+        <w:rPr>
+          <w:rFonts w:ascii="Times New Roman" w:hAnsi="Times New Roman" w:cs="Times New Roman"/>
+          <w:sz w:val="24"/>
+          <w:szCs w:val="24"/>
+          <w:lang w:val="pt-PT"/>
+        </w:rPr>
+        <w:t>país</w:t>
+      </w:r>
+      <w:r>
+        <w:rPr>
+          <w:rFonts w:ascii="Times New Roman" w:hAnsi="Times New Roman" w:cs="Times New Roman"/>
+          <w:sz w:val="24"/>
+          <w:szCs w:val="24"/>
+          <w:lang w:val="pt-PT"/>
+        </w:rPr>
+        <w:t>.</w:t>
+      </w:r>
+    </w:p>
+    <w:p>
+      <w:pPr>
+        <w:rPr>
+          <w:rFonts w:ascii="Times New Roman" w:hAnsi="Times New Roman" w:cs="Times New Roman"/>
+          <w:sz w:val="24"/>
+          <w:szCs w:val="24"/>
+          <w:lang w:val="pt-PT"/>
+        </w:rPr>
+      </w:pPr>
+      <w:proofErr w:type="gramStart"/>
+      <w:r>
+        <w:rPr>
+          <w:rFonts w:ascii="Times New Roman" w:hAnsi="Times New Roman" w:cs="Times New Roman"/>
+          <w:sz w:val="24"/>
+          <w:szCs w:val="24"/>
+          <w:lang w:val="pt-PT"/>
+        </w:rPr>
+        <w:t>O pais</w:t>
+      </w:r>
+      <w:proofErr w:type="gramEnd"/>
+      <w:r>
+        <w:rPr>
+          <w:rFonts w:ascii="Times New Roman" w:hAnsi="Times New Roman" w:cs="Times New Roman"/>
+          <w:sz w:val="24"/>
+          <w:szCs w:val="24"/>
+          <w:lang w:val="pt-PT"/>
+        </w:rPr>
+        <w:t xml:space="preserve"> tem têm outras moedas para alem do real, essas moedas são legitimas e são encontradas em estados como: Piauí, São Paulo e Rio de Janeiro.</w:t>
+      </w:r>
+    </w:p>
+    <w:p>
+      <w:pPr>
+        <w:rPr>
+          <w:rFonts w:ascii="Times New Roman" w:hAnsi="Times New Roman" w:cs="Times New Roman"/>
+          <w:sz w:val="24"/>
+          <w:szCs w:val="24"/>
+          <w:lang w:val="pt-PT"/>
+        </w:rPr>
+      </w:pPr>
+      <w:r>
+        <w:rPr>
+          <w:rFonts w:ascii="Times New Roman" w:hAnsi="Times New Roman" w:cs="Times New Roman"/>
+          <w:sz w:val="24"/>
+          <w:szCs w:val="24"/>
+          <w:lang w:val="pt-PT"/>
+        </w:rPr>
+        <w:t xml:space="preserve">O Real teve mais de 7 moedas diferentes nos últimos em 50 anos, usou-se no país, </w:t>
+      </w:r>
+      <w:r>
+        <w:rPr>
+          <w:rFonts w:ascii="Times New Roman" w:hAnsi="Times New Roman" w:cs="Times New Roman"/>
+          <w:sz w:val="24"/>
+          <w:szCs w:val="24"/>
+          <w:lang w:val="pt-PT"/>
+        </w:rPr>
+        <w:t>réis, cruzeiro, cruzeiro novo, cruzado, cruzado novo, novamente cruzeiro e cruzeiro real</w:t>
+      </w:r>
+      <w:r>
+        <w:rPr>
+          <w:rFonts w:ascii="Times New Roman" w:hAnsi="Times New Roman" w:cs="Times New Roman"/>
+          <w:sz w:val="24"/>
+          <w:szCs w:val="24"/>
+          <w:lang w:val="pt-PT"/>
+        </w:rPr>
+        <w:t xml:space="preserve"> até finalmente chegar no real. </w:t>
+      </w:r>
+    </w:p>
+    <w:p>
+      <w:pPr>
+        <w:rPr>
+          <w:rFonts w:ascii="Times New Roman" w:hAnsi="Times New Roman" w:cs="Times New Roman"/>
+          <w:b/>
+          <w:sz w:val="24"/>
+          <w:szCs w:val="24"/>
+          <w:lang w:val="pt-PT"/>
+        </w:rPr>
+      </w:pPr>
+      <w:r>
+        <w:rPr>
+          <w:rFonts w:ascii="Times New Roman" w:hAnsi="Times New Roman" w:cs="Times New Roman"/>
+          <w:b/>
+          <w:sz w:val="24"/>
+          <w:szCs w:val="24"/>
+          <w:lang w:val="pt-PT"/>
+        </w:rPr>
+        <w:t xml:space="preserve">Rand </w:t>
+      </w:r>
+    </w:p>
+    <w:p>
+      <w:pPr>
+        <w:rPr>
+          <w:rFonts w:ascii="Times New Roman" w:hAnsi="Times New Roman" w:cs="Times New Roman"/>
+          <w:sz w:val="24"/>
+          <w:szCs w:val="24"/>
+          <w:lang w:val="pt-PT"/>
+        </w:rPr>
+      </w:pPr>
+      <w:r>
+        <w:rPr>
+          <w:rFonts w:ascii="Times New Roman" w:hAnsi="Times New Roman" w:cs="Times New Roman"/>
+          <w:sz w:val="24"/>
+          <w:szCs w:val="24"/>
+          <w:lang w:val="pt-PT"/>
+        </w:rPr>
+        <w:t>O Rand é a moeda oficial da Republica Da Africa Do Sul e é usado oficialmente em: Lesoto, Namíbia e</w:t>
+      </w:r>
+      <w:r>
+        <w:rPr>
+          <w:rFonts w:ascii="Times New Roman" w:hAnsi="Times New Roman" w:cs="Times New Roman"/>
+          <w:sz w:val="24"/>
+          <w:szCs w:val="24"/>
+          <w:lang w:val="pt-PT"/>
+        </w:rPr>
         <w:t xml:space="preserve"> </w:t>
       </w:r>
-      <w:r>
-        <w:rPr>
-          <w:rFonts w:ascii="Times New Roman" w:hAnsi="Times New Roman" w:cs="Times New Roman"/>
-          <w:sz w:val="24"/>
-          <w:szCs w:val="24"/>
-          <w:lang w:val="pt-PT"/>
-        </w:rPr>
-        <w:t>é</w:t>
-      </w:r>
-      <w:r>
-        <w:rPr>
-          <w:rFonts w:ascii="Times New Roman" w:hAnsi="Times New Roman" w:cs="Times New Roman"/>
-          <w:sz w:val="24"/>
-          <w:szCs w:val="24"/>
-          <w:lang w:val="pt-PT"/>
-        </w:rPr>
-        <w:t xml:space="preserve"> chamado no país entrou em circulação em 1561, no </w:t>
-      </w:r>
-      <w:r>
-        <w:rPr>
-          <w:rFonts w:ascii="Times New Roman" w:hAnsi="Times New Roman" w:cs="Times New Roman"/>
-          <w:sz w:val="24"/>
-          <w:szCs w:val="24"/>
-          <w:lang w:val="pt-PT"/>
-        </w:rPr>
-        <w:t>reinado de Isabel I e</w:t>
-      </w:r>
-      <w:r>
-        <w:rPr>
-          <w:rFonts w:ascii="Times New Roman" w:hAnsi="Times New Roman" w:cs="Times New Roman"/>
-          <w:sz w:val="24"/>
-          <w:szCs w:val="24"/>
+      <w:proofErr w:type="spellStart"/>
+      <w:r>
+        <w:rPr>
+          <w:rFonts w:ascii="Times New Roman" w:hAnsi="Times New Roman" w:cs="Times New Roman"/>
+          <w:sz w:val="24"/>
+          <w:szCs w:val="24"/>
+          <w:lang w:val="pt-PT"/>
+        </w:rPr>
+        <w:t>Eswatini</w:t>
+      </w:r>
+      <w:proofErr w:type="spellEnd"/>
+      <w:r>
+        <w:rPr>
+          <w:rFonts w:ascii="Times New Roman" w:hAnsi="Times New Roman" w:cs="Times New Roman"/>
+          <w:sz w:val="24"/>
+          <w:szCs w:val="24"/>
+          <w:lang w:val="pt-PT"/>
+        </w:rPr>
+        <w:t>.</w:t>
+      </w:r>
+    </w:p>
+    <w:p>
+      <w:pPr>
+        <w:shd w:val="clear" w:color="auto" w:fill="FFFFFF"/>
+        <w:spacing w:after="0" w:line="240" w:lineRule="auto"/>
+        <w:ind w:left="720"/>
+        <w:rPr>
+          <w:rFonts w:ascii="Segoe UI" w:eastAsia="Times New Roman" w:hAnsi="Segoe UI" w:cs="Segoe UI"/>
+          <w:b/>
+          <w:bCs/>
+          <w:color w:val="212529"/>
+          <w:sz w:val="24"/>
+          <w:szCs w:val="24"/>
+          <w:lang w:val="pt-PT"/>
+        </w:rPr>
+      </w:pPr>
+      <w:r>
+        <w:rPr>
+          <w:rFonts w:ascii="Times New Roman" w:hAnsi="Times New Roman" w:cs="Times New Roman"/>
+          <w:sz w:val="24"/>
+          <w:szCs w:val="24"/>
+          <w:lang w:val="pt-PT"/>
+        </w:rPr>
+        <w:t xml:space="preserve">                                  </w:t>
+      </w:r>
+      <w:proofErr w:type="gramStart"/>
+      <w:r>
+        <w:rPr>
+          <w:rFonts w:ascii="Times New Roman" w:hAnsi="Times New Roman" w:cs="Times New Roman"/>
+          <w:sz w:val="24"/>
+          <w:szCs w:val="24"/>
+          <w:lang w:val="pt-PT"/>
+        </w:rPr>
+        <w:t>O  Rand</w:t>
+      </w:r>
+      <w:proofErr w:type="gramEnd"/>
+      <w:r>
+        <w:rPr>
+          <w:rFonts w:ascii="Times New Roman" w:hAnsi="Times New Roman" w:cs="Times New Roman"/>
+          <w:sz w:val="24"/>
+          <w:szCs w:val="24"/>
+          <w:lang w:val="pt-PT"/>
+        </w:rPr>
+        <w:t xml:space="preserve"> também tem 10 nomes diferentes:</w:t>
+      </w:r>
+      <w:r>
+        <w:rPr>
+          <w:rFonts w:ascii="Segoe UI" w:eastAsia="Times New Roman" w:hAnsi="Segoe UI" w:cs="Segoe UI"/>
+          <w:b/>
+          <w:bCs/>
+          <w:i/>
+          <w:iCs/>
+          <w:color w:val="212529"/>
+          <w:sz w:val="20"/>
+          <w:szCs w:val="20"/>
+          <w:lang w:val="pt-PT"/>
+        </w:rPr>
+        <w:t>:</w:t>
+      </w:r>
+    </w:p>
+    <w:p>
+      <w:pPr>
+        <w:numPr>
+          <w:ilvl w:val="0"/>
+          <w:numId w:val="1"/>
+        </w:numPr>
+        <w:shd w:val="clear" w:color="auto" w:fill="FFFFFF"/>
+        <w:spacing w:after="0" w:line="240" w:lineRule="auto"/>
+        <w:jc w:val="center"/>
+        <w:rPr>
+          <w:rFonts w:ascii="Segoe UI" w:eastAsia="Times New Roman" w:hAnsi="Segoe UI" w:cs="Segoe UI"/>
+          <w:b/>
+          <w:bCs/>
+          <w:color w:val="212529"/>
+          <w:sz w:val="24"/>
+          <w:szCs w:val="24"/>
+        </w:rPr>
+      </w:pPr>
+      <w:r>
+        <w:rPr>
+          <w:rFonts w:ascii="Segoe UI" w:eastAsia="Times New Roman" w:hAnsi="Segoe UI" w:cs="Segoe UI"/>
+          <w:b/>
+          <w:bCs/>
+          <w:i/>
+          <w:iCs/>
+          <w:color w:val="212529"/>
+          <w:sz w:val="20"/>
+          <w:szCs w:val="20"/>
+          <w:lang w:val="af-ZA"/>
+        </w:rPr>
+        <w:t>Rand Suid-Afrikaanse</w:t>
+      </w:r>
+      <w:r>
+        <w:rPr>
+          <w:rFonts w:ascii="Segoe UI" w:eastAsia="Times New Roman" w:hAnsi="Segoe UI" w:cs="Segoe UI"/>
+          <w:b/>
+          <w:bCs/>
+          <w:color w:val="212529"/>
+          <w:sz w:val="24"/>
+          <w:szCs w:val="24"/>
+        </w:rPr>
+        <w:t>  </w:t>
+      </w:r>
+      <w:r>
+        <w:rPr>
+          <w:rFonts w:ascii="Segoe UI" w:eastAsia="Times New Roman" w:hAnsi="Segoe UI" w:cs="Segoe UI"/>
+          <w:color w:val="212529"/>
+          <w:sz w:val="16"/>
+          <w:szCs w:val="16"/>
+        </w:rPr>
+        <w:t> ( </w:t>
+      </w:r>
+      <w:hyperlink r:id="rId5" w:tooltip="Língua afrikaans" w:history="1">
+        <w:r>
+          <w:rPr>
+            <w:rFonts w:ascii="Segoe UI" w:eastAsia="Times New Roman" w:hAnsi="Segoe UI" w:cs="Segoe UI"/>
+            <w:color w:val="007BFF"/>
+            <w:sz w:val="16"/>
+            <w:szCs w:val="16"/>
+            <w:u w:val="single"/>
+          </w:rPr>
+          <w:t>Afrikaans</w:t>
+        </w:r>
+      </w:hyperlink>
+      <w:r>
+        <w:rPr>
+          <w:rFonts w:ascii="Segoe UI" w:eastAsia="Times New Roman" w:hAnsi="Segoe UI" w:cs="Segoe UI"/>
+          <w:color w:val="212529"/>
+          <w:sz w:val="16"/>
+          <w:szCs w:val="16"/>
+        </w:rPr>
+        <w:t> )</w:t>
+      </w:r>
+    </w:p>
+    <w:p>
+      <w:pPr>
+        <w:numPr>
+          <w:ilvl w:val="0"/>
+          <w:numId w:val="1"/>
+        </w:numPr>
+        <w:shd w:val="clear" w:color="auto" w:fill="FFFFFF"/>
+        <w:spacing w:after="0" w:line="240" w:lineRule="auto"/>
+        <w:jc w:val="center"/>
+        <w:rPr>
+          <w:rFonts w:ascii="Segoe UI" w:eastAsia="Times New Roman" w:hAnsi="Segoe UI" w:cs="Segoe UI"/>
+          <w:b/>
+          <w:bCs/>
+          <w:color w:val="212529"/>
+          <w:sz w:val="24"/>
+          <w:szCs w:val="24"/>
+          <w:lang w:val="pt-PT"/>
+        </w:rPr>
+      </w:pPr>
+      <w:r>
+        <w:rPr>
+          <w:rFonts w:ascii="Segoe UI" w:eastAsia="Times New Roman" w:hAnsi="Segoe UI" w:cs="Segoe UI"/>
+          <w:b/>
+          <w:bCs/>
+          <w:i/>
+          <w:iCs/>
+          <w:color w:val="212529"/>
+          <w:sz w:val="20"/>
+          <w:szCs w:val="20"/>
+          <w:lang/>
+        </w:rPr>
+        <w:t>iRanti yeSewula Afrika</w:t>
+      </w:r>
+      <w:r>
+        <w:rPr>
+          <w:rFonts w:ascii="Segoe UI" w:eastAsia="Times New Roman" w:hAnsi="Segoe UI" w:cs="Segoe UI"/>
+          <w:b/>
+          <w:bCs/>
+          <w:color w:val="212529"/>
+          <w:sz w:val="24"/>
+          <w:szCs w:val="24"/>
+          <w:lang w:val="pt-PT"/>
+        </w:rPr>
+        <w:t>  </w:t>
+      </w:r>
+      <w:r>
+        <w:rPr>
+          <w:rFonts w:ascii="Segoe UI" w:eastAsia="Times New Roman" w:hAnsi="Segoe UI" w:cs="Segoe UI"/>
+          <w:color w:val="212529"/>
+          <w:sz w:val="16"/>
+          <w:szCs w:val="16"/>
+          <w:lang w:val="pt-PT"/>
+        </w:rPr>
+        <w:t> ( </w:t>
+      </w:r>
+      <w:hyperlink r:id="rId6" w:tooltip="Língua ndebele do sul" w:history="1">
+        <w:r>
+          <w:rPr>
+            <w:rFonts w:ascii="Segoe UI" w:eastAsia="Times New Roman" w:hAnsi="Segoe UI" w:cs="Segoe UI"/>
+            <w:color w:val="007BFF"/>
+            <w:sz w:val="16"/>
+            <w:szCs w:val="16"/>
+            <w:u w:val="single"/>
+            <w:lang w:val="pt-PT"/>
+          </w:rPr>
+          <w:t xml:space="preserve">sul de </w:t>
+        </w:r>
+        <w:proofErr w:type="spellStart"/>
+        <w:r>
+          <w:rPr>
+            <w:rFonts w:ascii="Segoe UI" w:eastAsia="Times New Roman" w:hAnsi="Segoe UI" w:cs="Segoe UI"/>
+            <w:color w:val="007BFF"/>
+            <w:sz w:val="16"/>
+            <w:szCs w:val="16"/>
+            <w:u w:val="single"/>
+            <w:lang w:val="pt-PT"/>
+          </w:rPr>
+          <w:t>Ndebele</w:t>
+        </w:r>
+        <w:proofErr w:type="spellEnd"/>
+      </w:hyperlink>
+      <w:r>
+        <w:rPr>
+          <w:rFonts w:ascii="Segoe UI" w:eastAsia="Times New Roman" w:hAnsi="Segoe UI" w:cs="Segoe UI"/>
+          <w:color w:val="212529"/>
+          <w:sz w:val="16"/>
+          <w:szCs w:val="16"/>
+          <w:lang w:val="pt-PT"/>
+        </w:rPr>
+        <w:t> )</w:t>
+      </w:r>
+    </w:p>
+    <w:p>
+      <w:pPr>
+        <w:numPr>
+          <w:ilvl w:val="0"/>
+          <w:numId w:val="1"/>
+        </w:numPr>
+        <w:shd w:val="clear" w:color="auto" w:fill="FFFFFF"/>
+        <w:spacing w:after="0" w:line="240" w:lineRule="auto"/>
+        <w:jc w:val="center"/>
+        <w:rPr>
+          <w:rFonts w:ascii="Segoe UI" w:eastAsia="Times New Roman" w:hAnsi="Segoe UI" w:cs="Segoe UI"/>
+          <w:b/>
+          <w:bCs/>
+          <w:color w:val="212529"/>
+          <w:sz w:val="24"/>
+          <w:szCs w:val="24"/>
+        </w:rPr>
+      </w:pPr>
+      <w:r>
+        <w:rPr>
+          <w:rFonts w:ascii="Segoe UI" w:eastAsia="Times New Roman" w:hAnsi="Segoe UI" w:cs="Segoe UI"/>
+          <w:b/>
+          <w:bCs/>
+          <w:i/>
+          <w:iCs/>
+          <w:color w:val="212529"/>
+          <w:sz w:val="20"/>
+          <w:szCs w:val="20"/>
+          <w:lang w:val="xh-ZA"/>
+        </w:rPr>
+        <w:t>iRanti yoMzantsi Afrika</w:t>
+      </w:r>
+      <w:r>
+        <w:rPr>
+          <w:rFonts w:ascii="Segoe UI" w:eastAsia="Times New Roman" w:hAnsi="Segoe UI" w:cs="Segoe UI"/>
+          <w:b/>
+          <w:bCs/>
+          <w:color w:val="212529"/>
+          <w:sz w:val="24"/>
+          <w:szCs w:val="24"/>
+        </w:rPr>
+        <w:t>  </w:t>
+      </w:r>
+      <w:r>
+        <w:rPr>
+          <w:rFonts w:ascii="Segoe UI" w:eastAsia="Times New Roman" w:hAnsi="Segoe UI" w:cs="Segoe UI"/>
+          <w:color w:val="212529"/>
+          <w:sz w:val="16"/>
+          <w:szCs w:val="16"/>
+        </w:rPr>
+        <w:t> ( </w:t>
+      </w:r>
+      <w:hyperlink r:id="rId7" w:tooltip="Língua xhosa" w:history="1">
+        <w:r>
+          <w:rPr>
+            <w:rFonts w:ascii="Segoe UI" w:eastAsia="Times New Roman" w:hAnsi="Segoe UI" w:cs="Segoe UI"/>
+            <w:color w:val="007BFF"/>
+            <w:sz w:val="16"/>
+            <w:szCs w:val="16"/>
+            <w:u w:val="single"/>
+          </w:rPr>
+          <w:t>Xhosa</w:t>
+        </w:r>
+      </w:hyperlink>
+      <w:r>
+        <w:rPr>
+          <w:rFonts w:ascii="Segoe UI" w:eastAsia="Times New Roman" w:hAnsi="Segoe UI" w:cs="Segoe UI"/>
+          <w:color w:val="212529"/>
+          <w:sz w:val="16"/>
+          <w:szCs w:val="16"/>
+        </w:rPr>
+        <w:t> )</w:t>
+      </w:r>
+    </w:p>
+    <w:p>
+      <w:pPr>
+        <w:numPr>
+          <w:ilvl w:val="0"/>
+          <w:numId w:val="1"/>
+        </w:numPr>
+        <w:shd w:val="clear" w:color="auto" w:fill="FFFFFF"/>
+        <w:spacing w:after="0" w:line="240" w:lineRule="auto"/>
+        <w:jc w:val="center"/>
+        <w:rPr>
+          <w:rFonts w:ascii="Segoe UI" w:eastAsia="Times New Roman" w:hAnsi="Segoe UI" w:cs="Segoe UI"/>
+          <w:b/>
+          <w:bCs/>
+          <w:color w:val="212529"/>
+          <w:sz w:val="24"/>
+          <w:szCs w:val="24"/>
+        </w:rPr>
+      </w:pPr>
+      <w:r>
+        <w:rPr>
+          <w:rFonts w:ascii="Segoe UI" w:eastAsia="Times New Roman" w:hAnsi="Segoe UI" w:cs="Segoe UI"/>
+          <w:b/>
+          <w:bCs/>
+          <w:i/>
+          <w:iCs/>
+          <w:color w:val="212529"/>
+          <w:sz w:val="20"/>
+          <w:szCs w:val="20"/>
+          <w:lang w:val="zu-ZA"/>
+        </w:rPr>
+        <w:t>iRandi laseNingizimu Afrika</w:t>
+      </w:r>
+      <w:r>
+        <w:rPr>
+          <w:rFonts w:ascii="Segoe UI" w:eastAsia="Times New Roman" w:hAnsi="Segoe UI" w:cs="Segoe UI"/>
+          <w:b/>
+          <w:bCs/>
+          <w:color w:val="212529"/>
+          <w:sz w:val="24"/>
+          <w:szCs w:val="24"/>
+        </w:rPr>
+        <w:t>  </w:t>
+      </w:r>
+      <w:r>
+        <w:rPr>
+          <w:rFonts w:ascii="Segoe UI" w:eastAsia="Times New Roman" w:hAnsi="Segoe UI" w:cs="Segoe UI"/>
+          <w:color w:val="212529"/>
+          <w:sz w:val="16"/>
+          <w:szCs w:val="16"/>
+        </w:rPr>
+        <w:t> ( </w:t>
+      </w:r>
+      <w:hyperlink r:id="rId8" w:tooltip="Língua zulu" w:history="1">
+        <w:r>
+          <w:rPr>
+            <w:rFonts w:ascii="Segoe UI" w:eastAsia="Times New Roman" w:hAnsi="Segoe UI" w:cs="Segoe UI"/>
+            <w:color w:val="007BFF"/>
+            <w:sz w:val="16"/>
+            <w:szCs w:val="16"/>
+            <w:u w:val="single"/>
+          </w:rPr>
+          <w:t>Zulu</w:t>
+        </w:r>
+      </w:hyperlink>
+      <w:r>
+        <w:rPr>
+          <w:rFonts w:ascii="Segoe UI" w:eastAsia="Times New Roman" w:hAnsi="Segoe UI" w:cs="Segoe UI"/>
+          <w:color w:val="212529"/>
+          <w:sz w:val="16"/>
+          <w:szCs w:val="16"/>
+        </w:rPr>
+        <w:t> )</w:t>
+      </w:r>
+    </w:p>
+    <w:p>
+      <w:pPr>
+        <w:numPr>
+          <w:ilvl w:val="0"/>
+          <w:numId w:val="1"/>
+        </w:numPr>
+        <w:shd w:val="clear" w:color="auto" w:fill="FFFFFF"/>
+        <w:spacing w:after="0" w:line="240" w:lineRule="auto"/>
+        <w:jc w:val="center"/>
+        <w:rPr>
+          <w:rFonts w:ascii="Segoe UI" w:eastAsia="Times New Roman" w:hAnsi="Segoe UI" w:cs="Segoe UI"/>
+          <w:b/>
+          <w:bCs/>
+          <w:color w:val="212529"/>
+          <w:sz w:val="24"/>
+          <w:szCs w:val="24"/>
+        </w:rPr>
+      </w:pPr>
+      <w:r>
+        <w:rPr>
+          <w:rFonts w:ascii="Segoe UI" w:eastAsia="Times New Roman" w:hAnsi="Segoe UI" w:cs="Segoe UI"/>
+          <w:b/>
+          <w:bCs/>
+          <w:i/>
+          <w:iCs/>
+          <w:color w:val="212529"/>
+          <w:sz w:val="20"/>
+          <w:szCs w:val="20"/>
+          <w:lang/>
+        </w:rPr>
+        <w:t>liRandi laseNingizimu Afrika</w:t>
+      </w:r>
+      <w:r>
+        <w:rPr>
+          <w:rFonts w:ascii="Segoe UI" w:eastAsia="Times New Roman" w:hAnsi="Segoe UI" w:cs="Segoe UI"/>
+          <w:b/>
+          <w:bCs/>
+          <w:color w:val="212529"/>
+          <w:sz w:val="24"/>
+          <w:szCs w:val="24"/>
+        </w:rPr>
+        <w:t>  </w:t>
+      </w:r>
+      <w:r>
+        <w:rPr>
+          <w:rFonts w:ascii="Segoe UI" w:eastAsia="Times New Roman" w:hAnsi="Segoe UI" w:cs="Segoe UI"/>
+          <w:color w:val="212529"/>
+          <w:sz w:val="16"/>
+          <w:szCs w:val="16"/>
+        </w:rPr>
+        <w:t> ( </w:t>
+      </w:r>
+      <w:proofErr w:type="spellStart"/>
+      <w:r>
+        <w:rPr>
+          <w:rFonts w:ascii="Segoe UI" w:eastAsia="Times New Roman" w:hAnsi="Segoe UI" w:cs="Segoe UI"/>
+          <w:color w:val="212529"/>
+          <w:sz w:val="16"/>
+          <w:szCs w:val="16"/>
+        </w:rPr>
+        <w:fldChar w:fldCharType="begin"/>
+      </w:r>
+      <w:r>
+        <w:rPr>
+          <w:rFonts w:ascii="Segoe UI" w:eastAsia="Times New Roman" w:hAnsi="Segoe UI" w:cs="Segoe UI"/>
+          <w:color w:val="212529"/>
+          <w:sz w:val="16"/>
+          <w:szCs w:val="16"/>
+        </w:rPr>
+        <w:instrText xml:space="preserve"> HYPERLINK "https://stringfixer.com/pt/Swazi_language" \o "Língua suazi" </w:instrText>
+      </w:r>
+      <w:r>
+        <w:rPr>
+          <w:rFonts w:ascii="Segoe UI" w:eastAsia="Times New Roman" w:hAnsi="Segoe UI" w:cs="Segoe UI"/>
+          <w:color w:val="212529"/>
+          <w:sz w:val="16"/>
+          <w:szCs w:val="16"/>
+        </w:rPr>
+        <w:fldChar w:fldCharType="separate"/>
+      </w:r>
+      <w:r>
+        <w:rPr>
+          <w:rFonts w:ascii="Segoe UI" w:eastAsia="Times New Roman" w:hAnsi="Segoe UI" w:cs="Segoe UI"/>
+          <w:color w:val="007BFF"/>
+          <w:sz w:val="16"/>
+          <w:szCs w:val="16"/>
+          <w:u w:val="single"/>
+        </w:rPr>
+        <w:t>suazi</w:t>
+      </w:r>
+      <w:proofErr w:type="spellEnd"/>
+      <w:r>
+        <w:rPr>
+          <w:rFonts w:ascii="Segoe UI" w:eastAsia="Times New Roman" w:hAnsi="Segoe UI" w:cs="Segoe UI"/>
+          <w:color w:val="212529"/>
+          <w:sz w:val="16"/>
+          <w:szCs w:val="16"/>
+        </w:rPr>
+        <w:fldChar w:fldCharType="end"/>
+      </w:r>
+      <w:r>
+        <w:rPr>
+          <w:rFonts w:ascii="Segoe UI" w:eastAsia="Times New Roman" w:hAnsi="Segoe UI" w:cs="Segoe UI"/>
+          <w:color w:val="212529"/>
+          <w:sz w:val="16"/>
+          <w:szCs w:val="16"/>
+        </w:rPr>
+        <w:t> )</w:t>
+      </w:r>
+    </w:p>
+    <w:p>
+      <w:pPr>
+        <w:numPr>
+          <w:ilvl w:val="0"/>
+          <w:numId w:val="1"/>
+        </w:numPr>
+        <w:shd w:val="clear" w:color="auto" w:fill="FFFFFF"/>
+        <w:spacing w:after="0" w:line="240" w:lineRule="auto"/>
+        <w:jc w:val="center"/>
+        <w:rPr>
+          <w:rFonts w:ascii="Segoe UI" w:eastAsia="Times New Roman" w:hAnsi="Segoe UI" w:cs="Segoe UI"/>
+          <w:b/>
+          <w:bCs/>
+          <w:color w:val="212529"/>
+          <w:sz w:val="24"/>
+          <w:szCs w:val="24"/>
+          <w:lang w:val="pt-PT"/>
+        </w:rPr>
+      </w:pPr>
+      <w:proofErr w:type="spellStart"/>
+      <w:r>
+        <w:rPr>
+          <w:rFonts w:ascii="Segoe UI" w:eastAsia="Times New Roman" w:hAnsi="Segoe UI" w:cs="Segoe UI"/>
+          <w:b/>
+          <w:bCs/>
+          <w:i/>
+          <w:iCs/>
+          <w:color w:val="212529"/>
+          <w:sz w:val="20"/>
+          <w:szCs w:val="20"/>
+          <w:lang w:val="pt-PT"/>
+        </w:rPr>
+        <w:t>Ranta</w:t>
+      </w:r>
+      <w:proofErr w:type="spellEnd"/>
+      <w:r>
+        <w:rPr>
+          <w:rFonts w:ascii="Segoe UI" w:eastAsia="Times New Roman" w:hAnsi="Segoe UI" w:cs="Segoe UI"/>
+          <w:b/>
+          <w:bCs/>
+          <w:i/>
+          <w:iCs/>
+          <w:color w:val="212529"/>
+          <w:sz w:val="20"/>
+          <w:szCs w:val="20"/>
           <w:lang w:val="pt-PT"/>
         </w:rPr>
         <w:t xml:space="preserve"> </w:t>
       </w:r>
-      <w:r>
-        <w:rPr>
-          <w:rFonts w:ascii="Times New Roman" w:hAnsi="Times New Roman" w:cs="Times New Roman"/>
-          <w:sz w:val="24"/>
-          <w:szCs w:val="24"/>
-          <w:lang w:val="pt-PT"/>
-        </w:rPr>
-        <w:t>é</w:t>
-      </w:r>
-      <w:r>
-        <w:rPr>
-          <w:rFonts w:ascii="Times New Roman" w:hAnsi="Times New Roman" w:cs="Times New Roman"/>
-          <w:sz w:val="24"/>
-          <w:szCs w:val="24"/>
-          <w:lang w:val="pt-PT"/>
-        </w:rPr>
-        <w:t xml:space="preserve"> a moeda mais antiga do mundo em circulação. </w:t>
-      </w:r>
-    </w:p>
-    <w:p>
-      <w:pPr>
-        <w:rPr>
-          <w:rFonts w:ascii="Times New Roman" w:hAnsi="Times New Roman" w:cs="Times New Roman"/>
-          <w:sz w:val="24"/>
-          <w:szCs w:val="24"/>
-          <w:lang w:val="pt-PT"/>
-        </w:rPr>
-      </w:pPr>
-      <w:r>
-        <w:rPr>
-          <w:rFonts w:ascii="Times New Roman" w:hAnsi="Times New Roman" w:cs="Times New Roman"/>
-          <w:sz w:val="24"/>
-          <w:szCs w:val="24"/>
-          <w:lang w:val="pt-PT"/>
-        </w:rPr>
-        <w:t>A</w:t>
-      </w:r>
-      <w:r>
-        <w:rPr>
-          <w:rFonts w:ascii="Times New Roman" w:hAnsi="Times New Roman" w:cs="Times New Roman"/>
-          <w:sz w:val="24"/>
-          <w:szCs w:val="24"/>
-          <w:lang w:val="pt-PT"/>
-        </w:rPr>
-        <w:t xml:space="preserve">s notas não são as mesmas </w:t>
-      </w:r>
-      <w:r>
-        <w:rPr>
-          <w:rFonts w:ascii="Times New Roman" w:hAnsi="Times New Roman" w:cs="Times New Roman"/>
-          <w:sz w:val="24"/>
-          <w:szCs w:val="24"/>
-          <w:lang w:val="pt-PT"/>
-        </w:rPr>
-        <w:t xml:space="preserve">nesses países do Reino Unido, </w:t>
-      </w:r>
-      <w:r>
-        <w:rPr>
-          <w:rFonts w:ascii="Times New Roman" w:hAnsi="Times New Roman" w:cs="Times New Roman"/>
-          <w:sz w:val="24"/>
-          <w:szCs w:val="24"/>
-          <w:lang w:val="pt-PT"/>
-        </w:rPr>
-        <w:t>pois o Banco central da Inglaterra produz uma nota diferente das que são usadas na Escócia</w:t>
-      </w:r>
-      <w:r>
-        <w:rPr>
-          <w:rFonts w:ascii="Times New Roman" w:hAnsi="Times New Roman" w:cs="Times New Roman"/>
-          <w:sz w:val="24"/>
-          <w:szCs w:val="24"/>
-          <w:lang w:val="pt-PT"/>
-        </w:rPr>
-        <w:t xml:space="preserve"> por exemplo, e um fato curioso </w:t>
-      </w:r>
-      <w:r>
-        <w:rPr>
-          <w:rFonts w:ascii="Times New Roman" w:hAnsi="Times New Roman" w:cs="Times New Roman"/>
-          <w:sz w:val="24"/>
-          <w:szCs w:val="24"/>
-          <w:lang w:val="pt-PT"/>
-        </w:rPr>
-        <w:t>é</w:t>
-      </w:r>
-      <w:r>
-        <w:rPr>
-          <w:rFonts w:ascii="Times New Roman" w:hAnsi="Times New Roman" w:cs="Times New Roman"/>
-          <w:sz w:val="24"/>
-          <w:szCs w:val="24"/>
-          <w:lang w:val="pt-PT"/>
-        </w:rPr>
-        <w:t xml:space="preserve"> que ainda assim </w:t>
-      </w:r>
-      <w:proofErr w:type="gramStart"/>
-      <w:r>
-        <w:rPr>
-          <w:rFonts w:ascii="Times New Roman" w:hAnsi="Times New Roman" w:cs="Times New Roman"/>
-          <w:sz w:val="24"/>
-          <w:szCs w:val="24"/>
-          <w:lang w:val="pt-PT"/>
-        </w:rPr>
-        <w:t>as notas tem</w:t>
-      </w:r>
-      <w:proofErr w:type="gramEnd"/>
-      <w:r>
-        <w:rPr>
-          <w:rFonts w:ascii="Times New Roman" w:hAnsi="Times New Roman" w:cs="Times New Roman"/>
-          <w:sz w:val="24"/>
-          <w:szCs w:val="24"/>
-          <w:lang w:val="pt-PT"/>
-        </w:rPr>
-        <w:t xml:space="preserve"> o mesmo peso e podem ser usadas sem problemas nesses países. </w:t>
-      </w:r>
-      <w:r>
-        <w:rPr>
-          <w:rFonts w:ascii="Times New Roman" w:hAnsi="Times New Roman" w:cs="Times New Roman"/>
-          <w:sz w:val="24"/>
-          <w:szCs w:val="24"/>
-          <w:lang w:val="pt-PT"/>
-        </w:rPr>
-        <w:t xml:space="preserve">     </w:t>
-      </w:r>
-    </w:p>
-    <w:p>
-      <w:pPr>
-        <w:rPr>
-          <w:rFonts w:ascii="Times New Roman" w:hAnsi="Times New Roman" w:cs="Times New Roman"/>
-          <w:sz w:val="24"/>
-          <w:szCs w:val="24"/>
-          <w:lang w:val="pt-PT"/>
-        </w:rPr>
-      </w:pPr>
-    </w:p>
-    <w:p>
-      <w:pPr>
-        <w:rPr>
-          <w:rFonts w:ascii="Times New Roman" w:hAnsi="Times New Roman" w:cs="Times New Roman"/>
-          <w:b/>
-          <w:sz w:val="24"/>
-          <w:szCs w:val="24"/>
-          <w:lang w:val="pt-PT"/>
-        </w:rPr>
-      </w:pPr>
-      <w:r>
-        <w:rPr>
-          <w:rFonts w:ascii="Times New Roman" w:hAnsi="Times New Roman" w:cs="Times New Roman"/>
-          <w:b/>
-          <w:sz w:val="24"/>
-          <w:szCs w:val="24"/>
-          <w:lang w:val="pt-PT"/>
-        </w:rPr>
-        <w:t>Fatos curiosos sobre o Euro</w:t>
-      </w:r>
-    </w:p>
-    <w:p>
-      <w:pPr>
-        <w:rPr>
-          <w:rFonts w:ascii="Times New Roman" w:hAnsi="Times New Roman" w:cs="Times New Roman"/>
-          <w:sz w:val="24"/>
-          <w:szCs w:val="24"/>
-          <w:lang w:val="pt-PT"/>
-        </w:rPr>
-      </w:pPr>
-      <w:r>
-        <w:rPr>
-          <w:rFonts w:ascii="Times New Roman" w:hAnsi="Times New Roman" w:cs="Times New Roman"/>
-          <w:sz w:val="24"/>
-          <w:szCs w:val="24"/>
-          <w:lang w:val="pt-PT"/>
-        </w:rPr>
-        <w:t>A moeda foi oficialmente lanç</w:t>
-      </w:r>
-      <w:r>
-        <w:rPr>
-          <w:rFonts w:ascii="Times New Roman" w:hAnsi="Times New Roman" w:cs="Times New Roman"/>
-          <w:sz w:val="24"/>
-          <w:szCs w:val="24"/>
-          <w:lang w:val="pt-PT"/>
-        </w:rPr>
-        <w:t xml:space="preserve">ada na virada do ano para </w:t>
-      </w:r>
-      <w:proofErr w:type="gramStart"/>
-      <w:r>
-        <w:rPr>
-          <w:rFonts w:ascii="Times New Roman" w:hAnsi="Times New Roman" w:cs="Times New Roman"/>
-          <w:sz w:val="24"/>
-          <w:szCs w:val="24"/>
-          <w:lang w:val="pt-PT"/>
-        </w:rPr>
-        <w:t>1999</w:t>
-      </w:r>
-      <w:proofErr w:type="gramEnd"/>
-      <w:r>
-        <w:rPr>
-          <w:rFonts w:ascii="Times New Roman" w:hAnsi="Times New Roman" w:cs="Times New Roman"/>
-          <w:sz w:val="24"/>
-          <w:szCs w:val="24"/>
-          <w:lang w:val="pt-PT"/>
-        </w:rPr>
-        <w:t xml:space="preserve"> mas só entrou em vigor em 2002</w:t>
-      </w:r>
-      <w:r>
-        <w:rPr>
-          <w:rFonts w:ascii="Times New Roman" w:hAnsi="Times New Roman" w:cs="Times New Roman"/>
-          <w:sz w:val="24"/>
-          <w:szCs w:val="24"/>
-          <w:lang w:val="pt-PT"/>
-        </w:rPr>
-        <w:t xml:space="preserve">, 12 países Europeus incluindo </w:t>
-      </w:r>
-      <w:r>
-        <w:rPr>
-          <w:rFonts w:ascii="Times New Roman" w:hAnsi="Times New Roman" w:cs="Times New Roman"/>
-          <w:sz w:val="24"/>
-          <w:szCs w:val="24"/>
-          <w:lang w:val="pt-PT"/>
-        </w:rPr>
-        <w:t>Portugal</w:t>
-      </w:r>
-      <w:r>
-        <w:rPr>
-          <w:rFonts w:ascii="Times New Roman" w:hAnsi="Times New Roman" w:cs="Times New Roman"/>
-          <w:sz w:val="24"/>
-          <w:szCs w:val="24"/>
-          <w:lang w:val="pt-PT"/>
-        </w:rPr>
-        <w:t xml:space="preserve"> u</w:t>
-      </w:r>
-      <w:r>
-        <w:rPr>
-          <w:rFonts w:ascii="Times New Roman" w:hAnsi="Times New Roman" w:cs="Times New Roman"/>
-          <w:sz w:val="24"/>
-          <w:szCs w:val="24"/>
-          <w:lang w:val="pt-PT"/>
-        </w:rPr>
-        <w:t xml:space="preserve">sam essa moeda. </w:t>
-      </w:r>
-    </w:p>
-    <w:p>
-      <w:pPr>
-        <w:rPr>
-          <w:rFonts w:ascii="Times New Roman" w:hAnsi="Times New Roman" w:cs="Times New Roman"/>
-          <w:sz w:val="24"/>
-          <w:szCs w:val="24"/>
-          <w:lang w:val="pt-PT"/>
-        </w:rPr>
-      </w:pPr>
-      <w:r>
-        <w:rPr>
-          <w:rFonts w:ascii="Times New Roman" w:hAnsi="Times New Roman" w:cs="Times New Roman"/>
-          <w:sz w:val="24"/>
-          <w:szCs w:val="24"/>
-          <w:lang w:val="pt-PT"/>
-        </w:rPr>
-        <w:t>A nota de 500 euros parou de ser fabricada</w:t>
-      </w:r>
-      <w:r>
-        <w:rPr>
-          <w:rFonts w:ascii="Times New Roman" w:hAnsi="Times New Roman" w:cs="Times New Roman"/>
-          <w:sz w:val="24"/>
-          <w:szCs w:val="24"/>
-          <w:lang w:val="pt-PT"/>
-        </w:rPr>
-        <w:t xml:space="preserve"> por decisão do Banco central Europeu</w:t>
-      </w:r>
-      <w:r>
-        <w:rPr>
-          <w:rFonts w:ascii="Times New Roman" w:hAnsi="Times New Roman" w:cs="Times New Roman"/>
-          <w:sz w:val="24"/>
-          <w:szCs w:val="24"/>
-          <w:lang w:val="pt-PT"/>
-        </w:rPr>
-        <w:t xml:space="preserve">, </w:t>
-      </w:r>
-      <w:r>
-        <w:rPr>
-          <w:rFonts w:ascii="Times New Roman" w:hAnsi="Times New Roman" w:cs="Times New Roman"/>
-          <w:sz w:val="24"/>
-          <w:szCs w:val="24"/>
-          <w:lang w:val="pt-PT"/>
-        </w:rPr>
-        <w:t xml:space="preserve">pois era pouco usada no dia-a-dia e facilitava transações iligais. </w:t>
-      </w:r>
-    </w:p>
-    <w:p>
-      <w:pPr>
-        <w:rPr>
-          <w:rFonts w:ascii="Times New Roman" w:hAnsi="Times New Roman" w:cs="Times New Roman"/>
-          <w:sz w:val="24"/>
-          <w:szCs w:val="24"/>
-          <w:lang w:val="pt-PT"/>
-        </w:rPr>
-      </w:pPr>
-    </w:p>
-    <w:p>
-      <w:pPr>
-        <w:rPr>
-          <w:rFonts w:ascii="Times New Roman" w:hAnsi="Times New Roman" w:cs="Times New Roman"/>
-          <w:sz w:val="24"/>
-          <w:szCs w:val="24"/>
-          <w:lang w:val="pt-PT"/>
-        </w:rPr>
-      </w:pPr>
-    </w:p>
-    <w:p>
-      <w:pPr>
-        <w:rPr>
-          <w:rFonts w:ascii="Times New Roman" w:hAnsi="Times New Roman" w:cs="Times New Roman"/>
-          <w:sz w:val="24"/>
-          <w:szCs w:val="24"/>
-          <w:lang w:val="pt-PT"/>
-        </w:rPr>
-      </w:pPr>
-    </w:p>
-    <w:p>
-      <w:pPr>
-        <w:rPr>
-          <w:rFonts w:ascii="Times New Roman" w:hAnsi="Times New Roman" w:cs="Times New Roman"/>
-          <w:sz w:val="24"/>
-          <w:szCs w:val="24"/>
-          <w:lang w:val="pt-PT"/>
-        </w:rPr>
-      </w:pPr>
-    </w:p>
-    <w:p>
-      <w:pPr>
-        <w:rPr>
-          <w:rFonts w:ascii="Times New Roman" w:hAnsi="Times New Roman" w:cs="Times New Roman"/>
-          <w:sz w:val="24"/>
-          <w:szCs w:val="24"/>
-          <w:lang w:val="pt-PT"/>
-        </w:rPr>
-      </w:pPr>
-    </w:p>
-    <w:p>
-      <w:pPr>
-        <w:rPr>
-          <w:rFonts w:ascii="Times New Roman" w:hAnsi="Times New Roman" w:cs="Times New Roman"/>
-          <w:sz w:val="24"/>
-          <w:szCs w:val="24"/>
-          <w:lang w:val="pt-PT"/>
-        </w:rPr>
-      </w:pPr>
-    </w:p>
-    <w:p>
-      <w:pPr>
-        <w:rPr>
-          <w:rFonts w:ascii="Times New Roman" w:hAnsi="Times New Roman" w:cs="Times New Roman"/>
-          <w:sz w:val="24"/>
-          <w:szCs w:val="24"/>
-          <w:lang w:val="pt-PT"/>
-        </w:rPr>
-      </w:pPr>
-    </w:p>
-    <w:p>
-      <w:pPr>
-        <w:rPr>
-          <w:rFonts w:ascii="Times New Roman" w:hAnsi="Times New Roman" w:cs="Times New Roman"/>
-          <w:sz w:val="24"/>
-          <w:szCs w:val="24"/>
-          <w:lang w:val="pt-PT"/>
-        </w:rPr>
-      </w:pPr>
-    </w:p>
-    <w:p>
-      <w:pPr>
-        <w:rPr>
-          <w:rFonts w:ascii="Times New Roman" w:hAnsi="Times New Roman" w:cs="Times New Roman"/>
+      <w:proofErr w:type="spellStart"/>
+      <w:r>
+        <w:rPr>
+          <w:rFonts w:ascii="Segoe UI" w:eastAsia="Times New Roman" w:hAnsi="Segoe UI" w:cs="Segoe UI"/>
+          <w:b/>
+          <w:bCs/>
+          <w:i/>
+          <w:iCs/>
+          <w:color w:val="212529"/>
+          <w:sz w:val="20"/>
+          <w:szCs w:val="20"/>
+          <w:lang w:val="pt-PT"/>
+        </w:rPr>
+        <w:t>ya</w:t>
+      </w:r>
+      <w:proofErr w:type="spellEnd"/>
+      <w:r>
+        <w:rPr>
+          <w:rFonts w:ascii="Segoe UI" w:eastAsia="Times New Roman" w:hAnsi="Segoe UI" w:cs="Segoe UI"/>
+          <w:b/>
+          <w:bCs/>
+          <w:i/>
+          <w:iCs/>
+          <w:color w:val="212529"/>
+          <w:sz w:val="20"/>
+          <w:szCs w:val="20"/>
+          <w:lang w:val="pt-PT"/>
+        </w:rPr>
+        <w:t xml:space="preserve"> </w:t>
+      </w:r>
+      <w:proofErr w:type="spellStart"/>
+      <w:r>
+        <w:rPr>
+          <w:rFonts w:ascii="Segoe UI" w:eastAsia="Times New Roman" w:hAnsi="Segoe UI" w:cs="Segoe UI"/>
+          <w:b/>
+          <w:bCs/>
+          <w:i/>
+          <w:iCs/>
+          <w:color w:val="212529"/>
+          <w:sz w:val="20"/>
+          <w:szCs w:val="20"/>
+          <w:lang w:val="pt-PT"/>
+        </w:rPr>
+        <w:t>Afrika-Borwa</w:t>
+      </w:r>
+      <w:proofErr w:type="spellEnd"/>
+      <w:r>
+        <w:rPr>
+          <w:rFonts w:ascii="Segoe UI" w:eastAsia="Times New Roman" w:hAnsi="Segoe UI" w:cs="Segoe UI"/>
+          <w:b/>
+          <w:bCs/>
+          <w:color w:val="212529"/>
+          <w:sz w:val="24"/>
+          <w:szCs w:val="24"/>
+          <w:lang w:val="pt-PT"/>
+        </w:rPr>
+        <w:t>  </w:t>
+      </w:r>
+      <w:r>
+        <w:rPr>
+          <w:rFonts w:ascii="Segoe UI" w:eastAsia="Times New Roman" w:hAnsi="Segoe UI" w:cs="Segoe UI"/>
+          <w:color w:val="212529"/>
+          <w:sz w:val="16"/>
+          <w:szCs w:val="16"/>
+          <w:lang w:val="pt-PT"/>
+        </w:rPr>
+        <w:t> ( </w:t>
+      </w:r>
+      <w:r>
+        <w:rPr>
+          <w:rFonts w:ascii="Segoe UI" w:eastAsia="Times New Roman" w:hAnsi="Segoe UI" w:cs="Segoe UI"/>
+          <w:b/>
+          <w:bCs/>
+          <w:i/>
+          <w:iCs/>
+          <w:color w:val="212529"/>
+          <w:sz w:val="20"/>
+          <w:szCs w:val="20"/>
+          <w:lang w:val="pt-PT"/>
+        </w:rPr>
+        <w:t>Soto do </w:t>
+      </w:r>
+      <w:hyperlink r:id="rId9" w:tooltip="Northern Sotho language" w:history="1">
+        <w:r>
+          <w:rPr>
+            <w:rFonts w:ascii="Segoe UI" w:eastAsia="Times New Roman" w:hAnsi="Segoe UI" w:cs="Segoe UI"/>
+            <w:color w:val="007BFF"/>
+            <w:sz w:val="16"/>
+            <w:szCs w:val="16"/>
+            <w:u w:val="single"/>
+            <w:lang w:val="pt-PT"/>
+          </w:rPr>
+          <w:t>Norte</w:t>
+        </w:r>
+      </w:hyperlink>
+      <w:r>
+        <w:rPr>
+          <w:rFonts w:ascii="Segoe UI" w:eastAsia="Times New Roman" w:hAnsi="Segoe UI" w:cs="Segoe UI"/>
+          <w:color w:val="212529"/>
+          <w:sz w:val="16"/>
+          <w:szCs w:val="16"/>
+          <w:lang w:val="pt-PT"/>
+        </w:rPr>
+        <w:t> )</w:t>
+      </w:r>
+    </w:p>
+    <w:p>
+      <w:pPr>
+        <w:numPr>
+          <w:ilvl w:val="0"/>
+          <w:numId w:val="1"/>
+        </w:numPr>
+        <w:shd w:val="clear" w:color="auto" w:fill="FFFFFF"/>
+        <w:spacing w:after="0" w:line="240" w:lineRule="auto"/>
+        <w:jc w:val="center"/>
+        <w:rPr>
+          <w:rFonts w:ascii="Segoe UI" w:eastAsia="Times New Roman" w:hAnsi="Segoe UI" w:cs="Segoe UI"/>
+          <w:b/>
+          <w:bCs/>
+          <w:color w:val="212529"/>
+          <w:sz w:val="24"/>
+          <w:szCs w:val="24"/>
+        </w:rPr>
+      </w:pPr>
+      <w:r>
+        <w:rPr>
+          <w:rFonts w:ascii="Segoe UI" w:eastAsia="Times New Roman" w:hAnsi="Segoe UI" w:cs="Segoe UI"/>
+          <w:b/>
+          <w:bCs/>
+          <w:i/>
+          <w:iCs/>
+          <w:color w:val="212529"/>
+          <w:sz w:val="20"/>
+          <w:szCs w:val="20"/>
+        </w:rPr>
+        <w:t>Ranta ya Afrika Borwa</w:t>
+      </w:r>
+      <w:r>
+        <w:rPr>
+          <w:rFonts w:ascii="Segoe UI" w:eastAsia="Times New Roman" w:hAnsi="Segoe UI" w:cs="Segoe UI"/>
+          <w:b/>
+          <w:bCs/>
+          <w:color w:val="212529"/>
+          <w:sz w:val="24"/>
+          <w:szCs w:val="24"/>
+        </w:rPr>
+        <w:t>  </w:t>
+      </w:r>
+      <w:r>
+        <w:rPr>
+          <w:rFonts w:ascii="Segoe UI" w:eastAsia="Times New Roman" w:hAnsi="Segoe UI" w:cs="Segoe UI"/>
+          <w:color w:val="212529"/>
+          <w:sz w:val="16"/>
+          <w:szCs w:val="16"/>
+        </w:rPr>
+        <w:t> ( </w:t>
+      </w:r>
+      <w:proofErr w:type="spellStart"/>
+      <w:r>
+        <w:rPr>
+          <w:rFonts w:ascii="Segoe UI" w:eastAsia="Times New Roman" w:hAnsi="Segoe UI" w:cs="Segoe UI"/>
+          <w:color w:val="212529"/>
+          <w:sz w:val="16"/>
+          <w:szCs w:val="16"/>
+        </w:rPr>
+        <w:fldChar w:fldCharType="begin"/>
+      </w:r>
+      <w:proofErr w:type="spellEnd"/>
+      <w:r>
+        <w:rPr>
+          <w:rFonts w:ascii="Segoe UI" w:eastAsia="Times New Roman" w:hAnsi="Segoe UI" w:cs="Segoe UI"/>
+          <w:color w:val="212529"/>
+          <w:sz w:val="16"/>
+          <w:szCs w:val="16"/>
+        </w:rPr>
+        <w:instrText xml:space="preserve"> HYPERLINK "https://stringfixer.com/pt/Sotho_language" \o "Língua sotho" </w:instrText>
+      </w:r>
+      <w:proofErr w:type="spellStart"/>
+      <w:r>
+        <w:rPr>
+          <w:rFonts w:ascii="Segoe UI" w:eastAsia="Times New Roman" w:hAnsi="Segoe UI" w:cs="Segoe UI"/>
+          <w:color w:val="212529"/>
+          <w:sz w:val="16"/>
+          <w:szCs w:val="16"/>
+        </w:rPr>
+        <w:fldChar w:fldCharType="separate"/>
+      </w:r>
+      <w:proofErr w:type="spellEnd"/>
+      <w:r>
+        <w:rPr>
+          <w:rFonts w:ascii="Segoe UI" w:eastAsia="Times New Roman" w:hAnsi="Segoe UI" w:cs="Segoe UI"/>
+          <w:color w:val="007BFF"/>
+          <w:sz w:val="16"/>
+          <w:szCs w:val="16"/>
+          <w:u w:val="single"/>
+        </w:rPr>
+        <w:t>Sotho</w:t>
+      </w:r>
+      <w:r>
+        <w:rPr>
+          <w:rFonts w:ascii="Segoe UI" w:eastAsia="Times New Roman" w:hAnsi="Segoe UI" w:cs="Segoe UI"/>
+          <w:color w:val="212529"/>
+          <w:sz w:val="16"/>
+          <w:szCs w:val="16"/>
+        </w:rPr>
+        <w:fldChar w:fldCharType="end"/>
+      </w:r>
+      <w:r>
+        <w:rPr>
+          <w:rFonts w:ascii="Segoe UI" w:eastAsia="Times New Roman" w:hAnsi="Segoe UI" w:cs="Segoe UI"/>
+          <w:color w:val="212529"/>
+          <w:sz w:val="16"/>
+          <w:szCs w:val="16"/>
+        </w:rPr>
+        <w:t> )</w:t>
+      </w:r>
+    </w:p>
+    <w:p>
+      <w:pPr>
+        <w:numPr>
+          <w:ilvl w:val="0"/>
+          <w:numId w:val="1"/>
+        </w:numPr>
+        <w:shd w:val="clear" w:color="auto" w:fill="FFFFFF"/>
+        <w:spacing w:after="0" w:line="240" w:lineRule="auto"/>
+        <w:jc w:val="center"/>
+        <w:rPr>
+          <w:rFonts w:ascii="Segoe UI" w:eastAsia="Times New Roman" w:hAnsi="Segoe UI" w:cs="Segoe UI"/>
+          <w:b/>
+          <w:bCs/>
+          <w:color w:val="212529"/>
+          <w:sz w:val="24"/>
+          <w:szCs w:val="24"/>
+        </w:rPr>
+      </w:pPr>
+      <w:r>
+        <w:rPr>
+          <w:rFonts w:ascii="Segoe UI" w:eastAsia="Times New Roman" w:hAnsi="Segoe UI" w:cs="Segoe UI"/>
+          <w:b/>
+          <w:bCs/>
+          <w:i/>
+          <w:iCs/>
+          <w:color w:val="212529"/>
+          <w:sz w:val="20"/>
+          <w:szCs w:val="20"/>
+          <w:lang w:val="tn-ZA"/>
+        </w:rPr>
+        <w:t>Ranta ya Aforika Borwa</w:t>
+      </w:r>
+      <w:r>
+        <w:rPr>
+          <w:rFonts w:ascii="Segoe UI" w:eastAsia="Times New Roman" w:hAnsi="Segoe UI" w:cs="Segoe UI"/>
+          <w:b/>
+          <w:bCs/>
+          <w:color w:val="212529"/>
+          <w:sz w:val="24"/>
+          <w:szCs w:val="24"/>
+        </w:rPr>
+        <w:t>  </w:t>
+      </w:r>
+      <w:r>
+        <w:rPr>
+          <w:rFonts w:ascii="Segoe UI" w:eastAsia="Times New Roman" w:hAnsi="Segoe UI" w:cs="Segoe UI"/>
+          <w:color w:val="212529"/>
+          <w:sz w:val="16"/>
+          <w:szCs w:val="16"/>
+        </w:rPr>
+        <w:t> ( </w:t>
+      </w:r>
+      <w:hyperlink r:id="rId10" w:tooltip="Língua tswana" w:history="1">
+        <w:r>
+          <w:rPr>
+            <w:rFonts w:ascii="Segoe UI" w:eastAsia="Times New Roman" w:hAnsi="Segoe UI" w:cs="Segoe UI"/>
+            <w:color w:val="007BFF"/>
+            <w:sz w:val="16"/>
+            <w:szCs w:val="16"/>
+            <w:u w:val="single"/>
+          </w:rPr>
+          <w:t>Tswana</w:t>
+        </w:r>
+      </w:hyperlink>
+      <w:r>
+        <w:rPr>
+          <w:rFonts w:ascii="Segoe UI" w:eastAsia="Times New Roman" w:hAnsi="Segoe UI" w:cs="Segoe UI"/>
+          <w:color w:val="212529"/>
+          <w:sz w:val="16"/>
+          <w:szCs w:val="16"/>
+        </w:rPr>
+        <w:t> )</w:t>
+      </w:r>
+    </w:p>
+    <w:p>
+      <w:pPr>
+        <w:numPr>
+          <w:ilvl w:val="0"/>
+          <w:numId w:val="1"/>
+        </w:numPr>
+        <w:shd w:val="clear" w:color="auto" w:fill="FFFFFF"/>
+        <w:spacing w:after="0" w:line="240" w:lineRule="auto"/>
+        <w:jc w:val="center"/>
+        <w:rPr>
+          <w:rFonts w:ascii="Segoe UI" w:eastAsia="Times New Roman" w:hAnsi="Segoe UI" w:cs="Segoe UI"/>
+          <w:b/>
+          <w:bCs/>
+          <w:color w:val="212529"/>
+          <w:sz w:val="24"/>
+          <w:szCs w:val="24"/>
+          <w:lang w:val="pt-PT"/>
+        </w:rPr>
+      </w:pPr>
+      <w:r>
+        <w:rPr>
+          <w:rFonts w:ascii="Segoe UI" w:eastAsia="Times New Roman" w:hAnsi="Segoe UI" w:cs="Segoe UI"/>
+          <w:b/>
+          <w:bCs/>
+          <w:i/>
+          <w:iCs/>
+          <w:color w:val="212529"/>
+          <w:sz w:val="20"/>
+          <w:szCs w:val="20"/>
+          <w:lang w:val="ts-ZA"/>
+        </w:rPr>
+        <w:t>Rhandi ya Afrika-Dzonga</w:t>
+      </w:r>
+      <w:r>
+        <w:rPr>
+          <w:rFonts w:ascii="Segoe UI" w:eastAsia="Times New Roman" w:hAnsi="Segoe UI" w:cs="Segoe UI"/>
+          <w:b/>
+          <w:bCs/>
+          <w:color w:val="212529"/>
+          <w:sz w:val="24"/>
+          <w:szCs w:val="24"/>
+          <w:lang w:val="pt-PT"/>
+        </w:rPr>
+        <w:t>  </w:t>
+      </w:r>
+      <w:r>
+        <w:rPr>
+          <w:rFonts w:ascii="Segoe UI" w:eastAsia="Times New Roman" w:hAnsi="Segoe UI" w:cs="Segoe UI"/>
+          <w:color w:val="212529"/>
+          <w:sz w:val="16"/>
+          <w:szCs w:val="16"/>
+          <w:lang w:val="pt-PT"/>
+        </w:rPr>
+        <w:t> ( </w:t>
+      </w:r>
+      <w:hyperlink r:id="rId11" w:tooltip="Língua tsonga" w:history="1">
+        <w:r>
+          <w:rPr>
+            <w:rFonts w:ascii="Segoe UI" w:eastAsia="Times New Roman" w:hAnsi="Segoe UI" w:cs="Segoe UI"/>
+            <w:color w:val="007BFF"/>
+            <w:sz w:val="16"/>
+            <w:szCs w:val="16"/>
+            <w:u w:val="single"/>
+            <w:lang w:val="pt-PT"/>
+          </w:rPr>
+          <w:t>Tsonga</w:t>
+        </w:r>
+      </w:hyperlink>
+      <w:r>
+        <w:rPr>
+          <w:rFonts w:ascii="Segoe UI" w:eastAsia="Times New Roman" w:hAnsi="Segoe UI" w:cs="Segoe UI"/>
+          <w:color w:val="212529"/>
+          <w:sz w:val="16"/>
+          <w:szCs w:val="16"/>
+          <w:lang w:val="pt-PT"/>
+        </w:rPr>
+        <w:t> )</w:t>
+      </w:r>
+    </w:p>
+    <w:p>
+      <w:pPr>
+        <w:numPr>
+          <w:ilvl w:val="0"/>
+          <w:numId w:val="1"/>
+        </w:numPr>
+        <w:shd w:val="clear" w:color="auto" w:fill="FFFFFF"/>
+        <w:spacing w:after="0" w:line="240" w:lineRule="auto"/>
+        <w:jc w:val="center"/>
+        <w:rPr>
+          <w:rFonts w:ascii="Segoe UI" w:eastAsia="Times New Roman" w:hAnsi="Segoe UI" w:cs="Segoe UI"/>
+          <w:b/>
+          <w:bCs/>
+          <w:color w:val="212529"/>
           <w:sz w:val="24"/>
           <w:szCs w:val="24"/>
           <w:lang w:val="pt-PT"/>
         </w:rPr>
       </w:pPr>
       <w:bookmarkStart w:id="0" w:name="_GoBack"/>
-      <w:bookmarkEnd w:id="0"/>
+      <w:proofErr w:type="spellStart"/>
+      <w:r>
+        <w:rPr>
+          <w:rFonts w:ascii="Segoe UI" w:eastAsia="Times New Roman" w:hAnsi="Segoe UI" w:cs="Segoe UI"/>
+          <w:b/>
+          <w:bCs/>
+          <w:i/>
+          <w:iCs/>
+          <w:color w:val="212529"/>
+          <w:sz w:val="20"/>
+          <w:szCs w:val="20"/>
+          <w:lang w:val="pt-PT"/>
+        </w:rPr>
+        <w:t>Rannda</w:t>
+      </w:r>
+      <w:proofErr w:type="spellEnd"/>
+      <w:r>
+        <w:rPr>
+          <w:rFonts w:ascii="Segoe UI" w:eastAsia="Times New Roman" w:hAnsi="Segoe UI" w:cs="Segoe UI"/>
+          <w:b/>
+          <w:bCs/>
+          <w:i/>
+          <w:iCs/>
+          <w:color w:val="212529"/>
+          <w:sz w:val="20"/>
+          <w:szCs w:val="20"/>
+          <w:lang w:val="pt-PT"/>
+        </w:rPr>
+        <w:t xml:space="preserve"> </w:t>
+      </w:r>
+      <w:proofErr w:type="spellStart"/>
+      <w:r>
+        <w:rPr>
+          <w:rFonts w:ascii="Segoe UI" w:eastAsia="Times New Roman" w:hAnsi="Segoe UI" w:cs="Segoe UI"/>
+          <w:b/>
+          <w:bCs/>
+          <w:i/>
+          <w:iCs/>
+          <w:color w:val="212529"/>
+          <w:sz w:val="20"/>
+          <w:szCs w:val="20"/>
+          <w:lang w:val="pt-PT"/>
+        </w:rPr>
+        <w:t>ya</w:t>
+      </w:r>
+      <w:proofErr w:type="spellEnd"/>
+      <w:r>
+        <w:rPr>
+          <w:rFonts w:ascii="Segoe UI" w:eastAsia="Times New Roman" w:hAnsi="Segoe UI" w:cs="Segoe UI"/>
+          <w:b/>
+          <w:bCs/>
+          <w:i/>
+          <w:iCs/>
+          <w:color w:val="212529"/>
+          <w:sz w:val="20"/>
+          <w:szCs w:val="20"/>
+          <w:lang w:val="pt-PT"/>
+        </w:rPr>
+        <w:t xml:space="preserve"> </w:t>
+      </w:r>
+      <w:proofErr w:type="spellStart"/>
+      <w:r>
+        <w:rPr>
+          <w:rFonts w:ascii="Segoe UI" w:eastAsia="Times New Roman" w:hAnsi="Segoe UI" w:cs="Segoe UI"/>
+          <w:b/>
+          <w:bCs/>
+          <w:i/>
+          <w:iCs/>
+          <w:color w:val="212529"/>
+          <w:sz w:val="20"/>
+          <w:szCs w:val="20"/>
+          <w:lang w:val="pt-PT"/>
+        </w:rPr>
+        <w:t>Afurika</w:t>
+      </w:r>
+      <w:proofErr w:type="spellEnd"/>
+      <w:r>
+        <w:rPr>
+          <w:rFonts w:ascii="Segoe UI" w:eastAsia="Times New Roman" w:hAnsi="Segoe UI" w:cs="Segoe UI"/>
+          <w:b/>
+          <w:bCs/>
+          <w:i/>
+          <w:iCs/>
+          <w:color w:val="212529"/>
+          <w:sz w:val="20"/>
+          <w:szCs w:val="20"/>
+          <w:lang w:val="pt-PT"/>
+        </w:rPr>
+        <w:t xml:space="preserve"> </w:t>
+      </w:r>
+      <w:proofErr w:type="spellStart"/>
+      <w:r>
+        <w:rPr>
+          <w:rFonts w:ascii="Segoe UI" w:eastAsia="Times New Roman" w:hAnsi="Segoe UI" w:cs="Segoe UI"/>
+          <w:b/>
+          <w:bCs/>
+          <w:i/>
+          <w:iCs/>
+          <w:color w:val="212529"/>
+          <w:sz w:val="20"/>
+          <w:szCs w:val="20"/>
+          <w:lang w:val="pt-PT"/>
+        </w:rPr>
+        <w:t>Tshipembe</w:t>
+      </w:r>
+      <w:proofErr w:type="spellEnd"/>
+      <w:r>
+        <w:rPr>
+          <w:rFonts w:ascii="Segoe UI" w:eastAsia="Times New Roman" w:hAnsi="Segoe UI" w:cs="Segoe UI"/>
+          <w:b/>
+          <w:bCs/>
+          <w:color w:val="212529"/>
+          <w:sz w:val="24"/>
+          <w:szCs w:val="24"/>
+          <w:lang w:val="pt-PT"/>
+        </w:rPr>
+        <w:t>  </w:t>
+      </w:r>
+      <w:r>
+        <w:rPr>
+          <w:rFonts w:ascii="Segoe UI" w:eastAsia="Times New Roman" w:hAnsi="Segoe UI" w:cs="Segoe UI"/>
+          <w:color w:val="212529"/>
+          <w:sz w:val="16"/>
+          <w:szCs w:val="16"/>
+          <w:lang w:val="pt-PT"/>
+        </w:rPr>
+        <w:t> ( </w:t>
+      </w:r>
+      <w:hyperlink r:id="rId12" w:tooltip="Linguagem venda" w:history="1">
+        <w:r>
+          <w:rPr>
+            <w:rFonts w:ascii="Segoe UI" w:eastAsia="Times New Roman" w:hAnsi="Segoe UI" w:cs="Segoe UI"/>
+            <w:color w:val="007BFF"/>
+            <w:sz w:val="16"/>
+            <w:szCs w:val="16"/>
+            <w:u w:val="single"/>
+            <w:lang w:val="pt-PT"/>
+          </w:rPr>
+          <w:t>Venda</w:t>
+        </w:r>
+      </w:hyperlink>
+      <w:r>
+        <w:rPr>
+          <w:rFonts w:ascii="Segoe UI" w:eastAsia="Times New Roman" w:hAnsi="Segoe UI" w:cs="Segoe UI"/>
+          <w:color w:val="212529"/>
+          <w:sz w:val="16"/>
+          <w:szCs w:val="16"/>
+          <w:lang w:val="pt-PT"/>
+        </w:rPr>
+        <w:t> )</w:t>
+      </w:r>
+    </w:p>
+    <w:bookmarkEnd w:id="0"/>
+    <w:p>
+      <w:pPr>
+        <w:rPr>
+          <w:rFonts w:ascii="Times New Roman" w:hAnsi="Times New Roman" w:cs="Times New Roman"/>
+          <w:sz w:val="24"/>
+          <w:szCs w:val="24"/>
+          <w:lang w:val="pt-PT"/>
+        </w:rPr>
+      </w:pPr>
+    </w:p>
+    <w:p>
+      <w:pPr>
+        <w:rPr>
+          <w:rFonts w:ascii="Times New Roman" w:hAnsi="Times New Roman" w:cs="Times New Roman"/>
+          <w:sz w:val="24"/>
+          <w:szCs w:val="24"/>
+          <w:lang w:val="pt-PT"/>
+        </w:rPr>
+      </w:pPr>
+    </w:p>
+    <w:p>
+      <w:pPr>
+        <w:rPr>
+          <w:rFonts w:ascii="Times New Roman" w:hAnsi="Times New Roman" w:cs="Times New Roman"/>
+          <w:sz w:val="24"/>
+          <w:szCs w:val="24"/>
+          <w:lang w:val="pt-PT"/>
+        </w:rPr>
+      </w:pPr>
+    </w:p>
+    <w:p>
+      <w:pPr>
+        <w:rPr>
+          <w:rFonts w:ascii="Times New Roman" w:hAnsi="Times New Roman" w:cs="Times New Roman"/>
+          <w:sz w:val="24"/>
+          <w:szCs w:val="24"/>
+          <w:lang w:val="pt-PT"/>
+        </w:rPr>
+      </w:pPr>
+    </w:p>
+    <w:p>
+      <w:pPr>
+        <w:rPr>
+          <w:rFonts w:ascii="Times New Roman" w:hAnsi="Times New Roman" w:cs="Times New Roman"/>
+          <w:sz w:val="24"/>
+          <w:szCs w:val="24"/>
+          <w:lang w:val="pt-PT"/>
+        </w:rPr>
+      </w:pPr>
+    </w:p>
+    <w:p>
+      <w:pPr>
+        <w:rPr>
+          <w:rFonts w:ascii="Times New Roman" w:hAnsi="Times New Roman" w:cs="Times New Roman"/>
+          <w:sz w:val="24"/>
+          <w:szCs w:val="24"/>
+          <w:lang w:val="pt-PT"/>
+        </w:rPr>
+      </w:pPr>
+    </w:p>
+    <w:p>
+      <w:pPr>
+        <w:rPr>
+          <w:rFonts w:ascii="Times New Roman" w:hAnsi="Times New Roman" w:cs="Times New Roman"/>
+          <w:sz w:val="24"/>
+          <w:szCs w:val="24"/>
+          <w:lang w:val="pt-PT"/>
+        </w:rPr>
+      </w:pPr>
     </w:p>
     <w:sectPr>
       <w:pgSz w:w="12240" w:h="15840"/>
@@ -1047,6 +2307,163 @@
     </w:sectPr>
   </w:body>
 </w:document>
+</file>
+
+<file path=word/numbering.xml><?xml version="1.0" encoding="utf-8"?>
+<w:numbering xmlns:wpc="http://schemas.microsoft.com/office/word/2010/wordprocessingCanvas" xmlns:cx="http://schemas.microsoft.com/office/drawing/2014/chartex" xmlns:mc="http://schemas.openxmlformats.org/markup-compatibility/2006" xmlns:o="urn:schemas-microsoft-com:office:office" xmlns:r="http://schemas.openxmlformats.org/officeDocument/2006/relationships" xmlns:m="http://schemas.openxmlformats.org/officeDocument/2006/math" xmlns:v="urn:schemas-microsoft-com:vml" xmlns:wp14="http://schemas.microsoft.com/office/word/2010/wordprocessingDrawing" xmlns:wp="http://schemas.openxmlformats.org/drawingml/2006/wordprocessingDrawing" xmlns:w10="urn:schemas-microsoft-com:office:word" xmlns:w="http://schemas.openxmlformats.org/wordprocessingml/2006/main" xmlns:w14="http://schemas.microsoft.com/office/word/2010/wordml" xmlns:w15="http://schemas.microsoft.com/office/word/2012/wordml" xmlns:w16se="http://schemas.microsoft.com/office/word/2015/wordml/symex" xmlns:wpg="http://schemas.microsoft.com/office/word/2010/wordprocessingGroup" xmlns:wpi="http://schemas.microsoft.com/office/word/2010/wordprocessingInk" xmlns:wne="http://schemas.microsoft.com/office/word/2006/wordml" xmlns:wps="http://schemas.microsoft.com/office/word/2010/wordprocessingShape" mc:Ignorable="w14 w15 w16se wp14">
+  <w:abstractNum w:abstractNumId="0" w15:restartNumberingAfterBreak="0">
+    <w:nsid w:val="15E35D96"/>
+    <w:multiLevelType w:val="multilevel"/>
+    <w:tmpl w:val="385219C0"/>
+    <w:lvl w:ilvl="0">
+      <w:start w:val="1"/>
+      <w:numFmt w:val="bullet"/>
+      <w:lvlText w:val=""/>
+      <w:lvlJc w:val="left"/>
+      <w:pPr>
+        <w:tabs>
+          <w:tab w:val="num" w:pos="720"/>
+        </w:tabs>
+        <w:ind w:left="720" w:hanging="360"/>
+      </w:pPr>
+      <w:rPr>
+        <w:rFonts w:ascii="Symbol" w:hAnsi="Symbol" w:hint="default"/>
+        <w:sz w:val="20"/>
+      </w:rPr>
+    </w:lvl>
+    <w:lvl w:ilvl="1" w:tentative="1">
+      <w:start w:val="1"/>
+      <w:numFmt w:val="bullet"/>
+      <w:lvlText w:val="o"/>
+      <w:lvlJc w:val="left"/>
+      <w:pPr>
+        <w:tabs>
+          <w:tab w:val="num" w:pos="1440"/>
+        </w:tabs>
+        <w:ind w:left="1440" w:hanging="360"/>
+      </w:pPr>
+      <w:rPr>
+        <w:rFonts w:ascii="Courier New" w:hAnsi="Courier New" w:hint="default"/>
+        <w:sz w:val="20"/>
+      </w:rPr>
+    </w:lvl>
+    <w:lvl w:ilvl="2" w:tentative="1">
+      <w:start w:val="1"/>
+      <w:numFmt w:val="bullet"/>
+      <w:lvlText w:val=""/>
+      <w:lvlJc w:val="left"/>
+      <w:pPr>
+        <w:tabs>
+          <w:tab w:val="num" w:pos="2160"/>
+        </w:tabs>
+        <w:ind w:left="2160" w:hanging="360"/>
+      </w:pPr>
+      <w:rPr>
+        <w:rFonts w:ascii="Wingdings" w:hAnsi="Wingdings" w:hint="default"/>
+        <w:sz w:val="20"/>
+      </w:rPr>
+    </w:lvl>
+    <w:lvl w:ilvl="3" w:tentative="1">
+      <w:start w:val="1"/>
+      <w:numFmt w:val="bullet"/>
+      <w:lvlText w:val=""/>
+      <w:lvlJc w:val="left"/>
+      <w:pPr>
+        <w:tabs>
+          <w:tab w:val="num" w:pos="2880"/>
+        </w:tabs>
+        <w:ind w:left="2880" w:hanging="360"/>
+      </w:pPr>
+      <w:rPr>
+        <w:rFonts w:ascii="Wingdings" w:hAnsi="Wingdings" w:hint="default"/>
+        <w:sz w:val="20"/>
+      </w:rPr>
+    </w:lvl>
+    <w:lvl w:ilvl="4" w:tentative="1">
+      <w:start w:val="1"/>
+      <w:numFmt w:val="bullet"/>
+      <w:lvlText w:val=""/>
+      <w:lvlJc w:val="left"/>
+      <w:pPr>
+        <w:tabs>
+          <w:tab w:val="num" w:pos="3600"/>
+        </w:tabs>
+        <w:ind w:left="3600" w:hanging="360"/>
+      </w:pPr>
+      <w:rPr>
+        <w:rFonts w:ascii="Wingdings" w:hAnsi="Wingdings" w:hint="default"/>
+        <w:sz w:val="20"/>
+      </w:rPr>
+    </w:lvl>
+    <w:lvl w:ilvl="5" w:tentative="1">
+      <w:start w:val="1"/>
+      <w:numFmt w:val="bullet"/>
+      <w:lvlText w:val=""/>
+      <w:lvlJc w:val="left"/>
+      <w:pPr>
+        <w:tabs>
+          <w:tab w:val="num" w:pos="4320"/>
+        </w:tabs>
+        <w:ind w:left="4320" w:hanging="360"/>
+      </w:pPr>
+      <w:rPr>
+        <w:rFonts w:ascii="Wingdings" w:hAnsi="Wingdings" w:hint="default"/>
+        <w:sz w:val="20"/>
+      </w:rPr>
+    </w:lvl>
+    <w:lvl w:ilvl="6" w:tentative="1">
+      <w:start w:val="1"/>
+      <w:numFmt w:val="bullet"/>
+      <w:lvlText w:val=""/>
+      <w:lvlJc w:val="left"/>
+      <w:pPr>
+        <w:tabs>
+          <w:tab w:val="num" w:pos="5040"/>
+        </w:tabs>
+        <w:ind w:left="5040" w:hanging="360"/>
+      </w:pPr>
+      <w:rPr>
+        <w:rFonts w:ascii="Wingdings" w:hAnsi="Wingdings" w:hint="default"/>
+        <w:sz w:val="20"/>
+      </w:rPr>
+    </w:lvl>
+    <w:lvl w:ilvl="7" w:tentative="1">
+      <w:start w:val="1"/>
+      <w:numFmt w:val="bullet"/>
+      <w:lvlText w:val=""/>
+      <w:lvlJc w:val="left"/>
+      <w:pPr>
+        <w:tabs>
+          <w:tab w:val="num" w:pos="5760"/>
+        </w:tabs>
+        <w:ind w:left="5760" w:hanging="360"/>
+      </w:pPr>
+      <w:rPr>
+        <w:rFonts w:ascii="Wingdings" w:hAnsi="Wingdings" w:hint="default"/>
+        <w:sz w:val="20"/>
+      </w:rPr>
+    </w:lvl>
+    <w:lvl w:ilvl="8" w:tentative="1">
+      <w:start w:val="1"/>
+      <w:numFmt w:val="bullet"/>
+      <w:lvlText w:val=""/>
+      <w:lvlJc w:val="left"/>
+      <w:pPr>
+        <w:tabs>
+          <w:tab w:val="num" w:pos="6480"/>
+        </w:tabs>
+        <w:ind w:left="6480" w:hanging="360"/>
+      </w:pPr>
+      <w:rPr>
+        <w:rFonts w:ascii="Wingdings" w:hAnsi="Wingdings" w:hint="default"/>
+        <w:sz w:val="20"/>
+      </w:rPr>
+    </w:lvl>
+  </w:abstractNum>
+  <w:num w:numId="1">
+    <w:abstractNumId w:val="0"/>
+  </w:num>
+</w:numbering>
 </file>
 
 <file path=word/styles.xml><?xml version="1.0" encoding="utf-8"?>
@@ -1446,7 +2863,6 @@
   <w:style w:type="character" w:default="1" w:styleId="DefaultParagraphFont">
     <w:name w:val="Default Paragraph Font"/>
     <w:uiPriority w:val="1"/>
-    <w:semiHidden/>
     <w:unhideWhenUsed/>
   </w:style>
   <w:style w:type="table" w:default="1" w:styleId="TableNormal">
@@ -1469,6 +2885,28 @@
     <w:uiPriority w:val="99"/>
     <w:semiHidden/>
     <w:unhideWhenUsed/>
+  </w:style>
+  <w:style w:type="character" w:customStyle="1" w:styleId="nobold">
+    <w:name w:val="nobold"/>
+    <w:basedOn w:val="DefaultParagraphFont"/>
+    <w:rsid w:val="00574569"/>
+  </w:style>
+  <w:style w:type="character" w:customStyle="1" w:styleId="languageicon">
+    <w:name w:val="languageicon"/>
+    <w:basedOn w:val="DefaultParagraphFont"/>
+    <w:rsid w:val="00574569"/>
+  </w:style>
+  <w:style w:type="character" w:styleId="Hyperlink">
+    <w:name w:val="Hyperlink"/>
+    <w:basedOn w:val="DefaultParagraphFont"/>
+    <w:uiPriority w:val="99"/>
+    <w:semiHidden/>
+    <w:unhideWhenUsed/>
+    <w:rsid w:val="00574569"/>
+    <w:rPr>
+      <w:color w:val="0000FF"/>
+      <w:u w:val="single"/>
+    </w:rPr>
   </w:style>
 </w:styles>
 </file>

</xml_diff>